<commit_message>
Added timeline part about diamond square
</commit_message>
<xml_diff>
--- a/Documentation/ProjectTimeline.docx
+++ b/Documentation/ProjectTimeline.docx
@@ -593,6 +593,91 @@
             </w:r>
             <w:r>
               <w:t xml:space="preserve"> and temperature. Began discussion of province mechanics.</w:t>
+            </w:r>
+          </w:p>
+        </w:tc>
+      </w:tr>
+      <w:tr>
+        <w:tc>
+          <w:tcPr>
+            <w:tcW w:w="490" w:type="pct"/>
+            <w:tcBorders>
+              <w:top w:val="single" w:sz="4" w:space="0" w:color="auto"/>
+              <w:left w:val="single" w:sz="4" w:space="0" w:color="auto"/>
+              <w:bottom w:val="single" w:sz="4" w:space="0" w:color="auto"/>
+              <w:right w:val="single" w:sz="4" w:space="0" w:color="auto"/>
+            </w:tcBorders>
+            <w:shd w:val="clear" w:color="auto" w:fill="FFF2CC" w:themeFill="accent4" w:themeFillTint="33"/>
+          </w:tcPr>
+          <w:p>
+            <w:pPr>
+              <w:spacing w:line="240" w:lineRule="auto"/>
+              <w:jc w:val="center"/>
+            </w:pPr>
+            <w:r>
+              <w:t>14/11/2021</w:t>
+            </w:r>
+          </w:p>
+        </w:tc>
+        <w:tc>
+          <w:tcPr>
+            <w:tcW w:w="350" w:type="pct"/>
+            <w:tcBorders>
+              <w:top w:val="single" w:sz="4" w:space="0" w:color="auto"/>
+              <w:left w:val="single" w:sz="4" w:space="0" w:color="auto"/>
+              <w:bottom w:val="single" w:sz="4" w:space="0" w:color="auto"/>
+              <w:right w:val="single" w:sz="4" w:space="0" w:color="auto"/>
+            </w:tcBorders>
+            <w:shd w:val="clear" w:color="auto" w:fill="E7E6E6" w:themeFill="background2"/>
+          </w:tcPr>
+          <w:p>
+            <w:pPr>
+              <w:spacing w:line="240" w:lineRule="auto"/>
+              <w:jc w:val="center"/>
+            </w:pPr>
+            <w:r>
+              <w:t>7 Hours</w:t>
+            </w:r>
+          </w:p>
+        </w:tc>
+        <w:tc>
+          <w:tcPr>
+            <w:tcW w:w="500" w:type="pct"/>
+            <w:tcBorders>
+              <w:top w:val="single" w:sz="4" w:space="0" w:color="auto"/>
+              <w:left w:val="single" w:sz="4" w:space="0" w:color="auto"/>
+              <w:bottom w:val="single" w:sz="4" w:space="0" w:color="auto"/>
+              <w:right w:val="single" w:sz="4" w:space="0" w:color="auto"/>
+            </w:tcBorders>
+            <w:shd w:val="clear" w:color="auto" w:fill="7AB648"/>
+          </w:tcPr>
+          <w:p>
+            <w:pPr>
+              <w:spacing w:line="240" w:lineRule="auto"/>
+              <w:jc w:val="center"/>
+            </w:pPr>
+            <w:r>
+              <w:t>World Generation – Objective 1</w:t>
+            </w:r>
+          </w:p>
+        </w:tc>
+        <w:tc>
+          <w:tcPr>
+            <w:tcW w:w="2250" w:type="pct"/>
+            <w:tcBorders>
+              <w:top w:val="single" w:sz="4" w:space="0" w:color="auto"/>
+              <w:left w:val="single" w:sz="4" w:space="0" w:color="auto"/>
+              <w:bottom w:val="single" w:sz="4" w:space="0" w:color="auto"/>
+              <w:right w:val="single" w:sz="4" w:space="0" w:color="auto"/>
+            </w:tcBorders>
+            <w:shd w:val="clear" w:color="auto" w:fill="F2F2F2" w:themeFill="background1" w:themeFillShade="F2"/>
+          </w:tcPr>
+          <w:p>
+            <w:pPr>
+              <w:spacing w:line="240" w:lineRule="auto"/>
+            </w:pPr>
+            <w:r>
+              <w:t>Attempted to create a prototype for the diamond-square algorithm to be imported into the main system. This unfortunately was largely a failure but can be built from in the future.</w:t>
             </w:r>
           </w:p>
         </w:tc>

</xml_diff>

<commit_message>
Added part about perlin to timeline
</commit_message>
<xml_diff>
--- a/Documentation/ProjectTimeline.docx
+++ b/Documentation/ProjectTimeline.docx
@@ -678,6 +678,91 @@
             </w:pPr>
             <w:r>
               <w:t>Attempted to create a prototype for the diamond-square algorithm to be imported into the main system. This unfortunately was largely a failure but can be built from in the future.</w:t>
+            </w:r>
+          </w:p>
+        </w:tc>
+      </w:tr>
+      <w:tr>
+        <w:tc>
+          <w:tcPr>
+            <w:tcW w:w="490" w:type="pct"/>
+            <w:tcBorders>
+              <w:top w:val="single" w:sz="4" w:space="0" w:color="auto"/>
+              <w:left w:val="single" w:sz="4" w:space="0" w:color="auto"/>
+              <w:bottom w:val="single" w:sz="4" w:space="0" w:color="auto"/>
+              <w:right w:val="single" w:sz="4" w:space="0" w:color="auto"/>
+            </w:tcBorders>
+            <w:shd w:val="clear" w:color="auto" w:fill="FFF2CC" w:themeFill="accent4" w:themeFillTint="33"/>
+          </w:tcPr>
+          <w:p>
+            <w:pPr>
+              <w:spacing w:line="240" w:lineRule="auto"/>
+              <w:jc w:val="center"/>
+            </w:pPr>
+            <w:r>
+              <w:t>15/11/2021</w:t>
+            </w:r>
+          </w:p>
+        </w:tc>
+        <w:tc>
+          <w:tcPr>
+            <w:tcW w:w="350" w:type="pct"/>
+            <w:tcBorders>
+              <w:top w:val="single" w:sz="4" w:space="0" w:color="auto"/>
+              <w:left w:val="single" w:sz="4" w:space="0" w:color="auto"/>
+              <w:bottom w:val="single" w:sz="4" w:space="0" w:color="auto"/>
+              <w:right w:val="single" w:sz="4" w:space="0" w:color="auto"/>
+            </w:tcBorders>
+            <w:shd w:val="clear" w:color="auto" w:fill="E7E6E6" w:themeFill="background2"/>
+          </w:tcPr>
+          <w:p>
+            <w:pPr>
+              <w:spacing w:line="240" w:lineRule="auto"/>
+              <w:jc w:val="center"/>
+            </w:pPr>
+            <w:r>
+              <w:t>7 Hours</w:t>
+            </w:r>
+          </w:p>
+        </w:tc>
+        <w:tc>
+          <w:tcPr>
+            <w:tcW w:w="500" w:type="pct"/>
+            <w:tcBorders>
+              <w:top w:val="single" w:sz="4" w:space="0" w:color="auto"/>
+              <w:left w:val="single" w:sz="4" w:space="0" w:color="auto"/>
+              <w:bottom w:val="single" w:sz="4" w:space="0" w:color="auto"/>
+              <w:right w:val="single" w:sz="4" w:space="0" w:color="auto"/>
+            </w:tcBorders>
+            <w:shd w:val="clear" w:color="auto" w:fill="7AB648"/>
+          </w:tcPr>
+          <w:p>
+            <w:pPr>
+              <w:spacing w:line="240" w:lineRule="auto"/>
+              <w:jc w:val="center"/>
+            </w:pPr>
+            <w:r>
+              <w:t>World Generation – Objective 1</w:t>
+            </w:r>
+          </w:p>
+        </w:tc>
+        <w:tc>
+          <w:tcPr>
+            <w:tcW w:w="2250" w:type="pct"/>
+            <w:tcBorders>
+              <w:top w:val="single" w:sz="4" w:space="0" w:color="auto"/>
+              <w:left w:val="single" w:sz="4" w:space="0" w:color="auto"/>
+              <w:bottom w:val="single" w:sz="4" w:space="0" w:color="auto"/>
+              <w:right w:val="single" w:sz="4" w:space="0" w:color="auto"/>
+            </w:tcBorders>
+            <w:shd w:val="clear" w:color="auto" w:fill="F2F2F2" w:themeFill="background1" w:themeFillShade="F2"/>
+          </w:tcPr>
+          <w:p>
+            <w:pPr>
+              <w:spacing w:line="240" w:lineRule="auto"/>
+            </w:pPr>
+            <w:r>
+              <w:t>Attempted to implement a perlin noise algorithm, to limited success. The algorithm still needs work to be used in the project.</w:t>
             </w:r>
           </w:p>
         </w:tc>

</xml_diff>

<commit_message>
Added the basic unity implementation data
</commit_message>
<xml_diff>
--- a/Documentation/ProjectTimeline.docx
+++ b/Documentation/ProjectTimeline.docx
@@ -589,15 +589,7 @@
               <w:spacing w:line="240" w:lineRule="auto"/>
             </w:pPr>
             <w:r>
-              <w:t xml:space="preserve">Added multiple segments to the literature review, including references to Europa Universalis 4, Civilization </w:t>
-            </w:r>
-            <w:proofErr w:type="gramStart"/>
-            <w:r>
-              <w:t>5</w:t>
-            </w:r>
-            <w:proofErr w:type="gramEnd"/>
-            <w:r>
-              <w:t xml:space="preserve"> and a past project of mine with relevance to the topic area.</w:t>
+              <w:t>Added multiple segments to the literature review, including references to Europa Universalis 4, Civilization 5 and a past project of mine with relevance to the topic area.</w:t>
             </w:r>
           </w:p>
         </w:tc>
@@ -1141,6 +1133,88 @@
               <w:t xml:space="preserve"> functions is still present in the code for later use in other functions such as temperature.</w:t>
             </w:r>
           </w:p>
+          <w:p>
+            <w:pPr>
+              <w:spacing w:line="240" w:lineRule="auto"/>
+            </w:pPr>
+          </w:p>
+        </w:tc>
+      </w:tr>
+      <w:tr>
+        <w:tc>
+          <w:tcPr>
+            <w:tcW w:w="682" w:type="pct"/>
+            <w:tcBorders>
+              <w:top w:val="single" w:sz="4" w:space="0" w:color="auto"/>
+              <w:left w:val="single" w:sz="4" w:space="0" w:color="auto"/>
+              <w:bottom w:val="single" w:sz="4" w:space="0" w:color="auto"/>
+              <w:right w:val="single" w:sz="4" w:space="0" w:color="auto"/>
+            </w:tcBorders>
+            <w:shd w:val="clear" w:color="auto" w:fill="FFF2CC" w:themeFill="accent4" w:themeFillTint="33"/>
+          </w:tcPr>
+          <w:p>
+            <w:pPr>
+              <w:spacing w:line="240" w:lineRule="auto"/>
+              <w:jc w:val="center"/>
+            </w:pPr>
+            <w:r>
+              <w:t>24/11/2021</w:t>
+            </w:r>
+          </w:p>
+        </w:tc>
+        <w:tc>
+          <w:tcPr>
+            <w:tcW w:w="487" w:type="pct"/>
+            <w:tcBorders>
+              <w:top w:val="single" w:sz="4" w:space="0" w:color="auto"/>
+              <w:left w:val="single" w:sz="4" w:space="0" w:color="auto"/>
+              <w:bottom w:val="single" w:sz="4" w:space="0" w:color="auto"/>
+              <w:right w:val="single" w:sz="4" w:space="0" w:color="auto"/>
+            </w:tcBorders>
+            <w:shd w:val="clear" w:color="auto" w:fill="E7E6E6" w:themeFill="background2"/>
+          </w:tcPr>
+          <w:p>
+            <w:pPr>
+              <w:spacing w:line="240" w:lineRule="auto"/>
+              <w:jc w:val="center"/>
+            </w:pPr>
+            <w:r>
+              <w:t>12:00</w:t>
+            </w:r>
+          </w:p>
+        </w:tc>
+        <w:tc>
+          <w:tcPr>
+            <w:tcW w:w="696" w:type="pct"/>
+            <w:tcBorders>
+              <w:top w:val="single" w:sz="4" w:space="0" w:color="auto"/>
+              <w:left w:val="single" w:sz="4" w:space="0" w:color="auto"/>
+              <w:bottom w:val="single" w:sz="4" w:space="0" w:color="auto"/>
+              <w:right w:val="single" w:sz="4" w:space="0" w:color="auto"/>
+            </w:tcBorders>
+            <w:shd w:val="clear" w:color="auto" w:fill="7AB648"/>
+          </w:tcPr>
+          <w:p>
+            <w:pPr>
+              <w:spacing w:line="240" w:lineRule="auto"/>
+              <w:jc w:val="center"/>
+            </w:pPr>
+            <w:r>
+              <w:t>World Generation – Objective 1</w:t>
+            </w:r>
+          </w:p>
+        </w:tc>
+        <w:tc>
+          <w:tcPr>
+            <w:tcW w:w="3134" w:type="pct"/>
+            <w:tcBorders>
+              <w:top w:val="single" w:sz="4" w:space="0" w:color="auto"/>
+              <w:left w:val="single" w:sz="4" w:space="0" w:color="auto"/>
+              <w:bottom w:val="single" w:sz="4" w:space="0" w:color="auto"/>
+              <w:right w:val="single" w:sz="4" w:space="0" w:color="auto"/>
+            </w:tcBorders>
+            <w:shd w:val="clear" w:color="auto" w:fill="F2F2F2" w:themeFill="background1" w:themeFillShade="F2"/>
+          </w:tcPr>
           <w:p>
             <w:pPr>
               <w:spacing w:line="240" w:lineRule="auto"/>

</xml_diff>

<commit_message>
Added more perlin usages + updated documentation
</commit_message>
<xml_diff>
--- a/Documentation/ProjectTimeline.docx
+++ b/Documentation/ProjectTimeline.docx
@@ -1179,7 +1179,7 @@
               <w:jc w:val="center"/>
             </w:pPr>
             <w:r>
-              <w:t>12:00</w:t>
+              <w:t>6 Hours</w:t>
             </w:r>
           </w:p>
         </w:tc>
@@ -1219,6 +1219,12 @@
             <w:pPr>
               <w:spacing w:line="240" w:lineRule="auto"/>
             </w:pPr>
+            <w:r>
+              <w:t xml:space="preserve">Started the unity side of the project and ported over the existing terrain generation algorithm into the unity system – then added the ability to perform additional Perlin generation algorithms with variable settings to represent other features such as temperature. </w:t>
+            </w:r>
+            <w:r>
+              <w:t>As of yet the algorithm is largely inefficient and poorly implemented, but changes will be done to improve the performance of this system.</w:t>
+            </w:r>
           </w:p>
         </w:tc>
       </w:tr>

</xml_diff>

<commit_message>
Added some starts to the equator system. May need removal or reworking, as it isnt very good.
</commit_message>
<xml_diff>
--- a/Documentation/ProjectTimeline.docx
+++ b/Documentation/ProjectTimeline.docx
@@ -1224,6 +1224,94 @@
             </w:r>
             <w:r>
               <w:t>As of yet the algorithm is largely inefficient and poorly implemented, but changes will be done to improve the performance of this system.</w:t>
+            </w:r>
+          </w:p>
+        </w:tc>
+      </w:tr>
+      <w:tr>
+        <w:tc>
+          <w:tcPr>
+            <w:tcW w:w="682" w:type="pct"/>
+            <w:tcBorders>
+              <w:top w:val="single" w:sz="4" w:space="0" w:color="auto"/>
+              <w:left w:val="single" w:sz="4" w:space="0" w:color="auto"/>
+              <w:bottom w:val="single" w:sz="4" w:space="0" w:color="auto"/>
+              <w:right w:val="single" w:sz="4" w:space="0" w:color="auto"/>
+            </w:tcBorders>
+            <w:shd w:val="clear" w:color="auto" w:fill="FFF2CC" w:themeFill="accent4" w:themeFillTint="33"/>
+          </w:tcPr>
+          <w:p>
+            <w:pPr>
+              <w:spacing w:line="240" w:lineRule="auto"/>
+              <w:jc w:val="center"/>
+            </w:pPr>
+            <w:r>
+              <w:t>25/11/2021</w:t>
+            </w:r>
+          </w:p>
+        </w:tc>
+        <w:tc>
+          <w:tcPr>
+            <w:tcW w:w="487" w:type="pct"/>
+            <w:tcBorders>
+              <w:top w:val="single" w:sz="4" w:space="0" w:color="auto"/>
+              <w:left w:val="single" w:sz="4" w:space="0" w:color="auto"/>
+              <w:bottom w:val="single" w:sz="4" w:space="0" w:color="auto"/>
+              <w:right w:val="single" w:sz="4" w:space="0" w:color="auto"/>
+            </w:tcBorders>
+            <w:shd w:val="clear" w:color="auto" w:fill="E7E6E6" w:themeFill="background2"/>
+          </w:tcPr>
+          <w:p>
+            <w:pPr>
+              <w:spacing w:line="240" w:lineRule="auto"/>
+              <w:jc w:val="center"/>
+            </w:pPr>
+            <w:r>
+              <w:t>5 Hours</w:t>
+            </w:r>
+          </w:p>
+        </w:tc>
+        <w:tc>
+          <w:tcPr>
+            <w:tcW w:w="696" w:type="pct"/>
+            <w:tcBorders>
+              <w:top w:val="single" w:sz="4" w:space="0" w:color="auto"/>
+              <w:left w:val="single" w:sz="4" w:space="0" w:color="auto"/>
+              <w:bottom w:val="single" w:sz="4" w:space="0" w:color="auto"/>
+              <w:right w:val="single" w:sz="4" w:space="0" w:color="auto"/>
+            </w:tcBorders>
+            <w:shd w:val="clear" w:color="auto" w:fill="7AB648"/>
+          </w:tcPr>
+          <w:p>
+            <w:pPr>
+              <w:spacing w:line="240" w:lineRule="auto"/>
+              <w:jc w:val="center"/>
+            </w:pPr>
+            <w:r>
+              <w:t>World Generation – Objective 1</w:t>
+            </w:r>
+          </w:p>
+        </w:tc>
+        <w:tc>
+          <w:tcPr>
+            <w:tcW w:w="3134" w:type="pct"/>
+            <w:tcBorders>
+              <w:top w:val="single" w:sz="4" w:space="0" w:color="auto"/>
+              <w:left w:val="single" w:sz="4" w:space="0" w:color="auto"/>
+              <w:bottom w:val="single" w:sz="4" w:space="0" w:color="auto"/>
+              <w:right w:val="single" w:sz="4" w:space="0" w:color="auto"/>
+            </w:tcBorders>
+            <w:shd w:val="clear" w:color="auto" w:fill="F2F2F2" w:themeFill="background1" w:themeFillShade="F2"/>
+          </w:tcPr>
+          <w:p>
+            <w:pPr>
+              <w:spacing w:line="240" w:lineRule="auto"/>
+            </w:pPr>
+            <w:r>
+              <w:t xml:space="preserve">Added some code to make a basic equator – this code is not yet perfected as it does not properly blend with its surroundings, and needs some reworking to ensure it blends properly </w:t>
+            </w:r>
+            <w:r>
+              <w:t>with the perlin temperature system.</w:t>
             </w:r>
           </w:p>
         </w:tc>

</xml_diff>

<commit_message>
Made improvements to the equator system
</commit_message>
<xml_diff>
--- a/Documentation/ProjectTimeline.docx
+++ b/Documentation/ProjectTimeline.docx
@@ -1311,7 +1311,98 @@
               <w:t xml:space="preserve">Added some code to make a basic equator – this code is not yet perfected as it does not properly blend with its surroundings, and needs some reworking to ensure it blends properly </w:t>
             </w:r>
             <w:r>
-              <w:t>with the perlin temperature system.</w:t>
+              <w:t xml:space="preserve">with the </w:t>
+            </w:r>
+            <w:r>
+              <w:t>P</w:t>
+            </w:r>
+            <w:r>
+              <w:t>erlin temperature system.</w:t>
+            </w:r>
+          </w:p>
+        </w:tc>
+      </w:tr>
+      <w:tr>
+        <w:tc>
+          <w:tcPr>
+            <w:tcW w:w="682" w:type="pct"/>
+            <w:tcBorders>
+              <w:top w:val="single" w:sz="4" w:space="0" w:color="auto"/>
+              <w:left w:val="single" w:sz="4" w:space="0" w:color="auto"/>
+              <w:bottom w:val="single" w:sz="4" w:space="0" w:color="auto"/>
+              <w:right w:val="single" w:sz="4" w:space="0" w:color="auto"/>
+            </w:tcBorders>
+            <w:shd w:val="clear" w:color="auto" w:fill="FFF2CC" w:themeFill="accent4" w:themeFillTint="33"/>
+          </w:tcPr>
+          <w:p>
+            <w:pPr>
+              <w:spacing w:line="240" w:lineRule="auto"/>
+              <w:jc w:val="center"/>
+            </w:pPr>
+            <w:r>
+              <w:t>28/11/2021</w:t>
+            </w:r>
+          </w:p>
+        </w:tc>
+        <w:tc>
+          <w:tcPr>
+            <w:tcW w:w="487" w:type="pct"/>
+            <w:tcBorders>
+              <w:top w:val="single" w:sz="4" w:space="0" w:color="auto"/>
+              <w:left w:val="single" w:sz="4" w:space="0" w:color="auto"/>
+              <w:bottom w:val="single" w:sz="4" w:space="0" w:color="auto"/>
+              <w:right w:val="single" w:sz="4" w:space="0" w:color="auto"/>
+            </w:tcBorders>
+            <w:shd w:val="clear" w:color="auto" w:fill="E7E6E6" w:themeFill="background2"/>
+          </w:tcPr>
+          <w:p>
+            <w:pPr>
+              <w:spacing w:line="240" w:lineRule="auto"/>
+              <w:jc w:val="center"/>
+            </w:pPr>
+            <w:r>
+              <w:t>1 Hour 50 minutes</w:t>
+            </w:r>
+          </w:p>
+        </w:tc>
+        <w:tc>
+          <w:tcPr>
+            <w:tcW w:w="696" w:type="pct"/>
+            <w:tcBorders>
+              <w:top w:val="single" w:sz="4" w:space="0" w:color="auto"/>
+              <w:left w:val="single" w:sz="4" w:space="0" w:color="auto"/>
+              <w:bottom w:val="single" w:sz="4" w:space="0" w:color="auto"/>
+              <w:right w:val="single" w:sz="4" w:space="0" w:color="auto"/>
+            </w:tcBorders>
+            <w:shd w:val="clear" w:color="auto" w:fill="7AB648"/>
+          </w:tcPr>
+          <w:p>
+            <w:pPr>
+              <w:spacing w:line="240" w:lineRule="auto"/>
+              <w:jc w:val="center"/>
+            </w:pPr>
+            <w:r>
+              <w:t>World Generation – Objective 1</w:t>
+            </w:r>
+          </w:p>
+        </w:tc>
+        <w:tc>
+          <w:tcPr>
+            <w:tcW w:w="3134" w:type="pct"/>
+            <w:tcBorders>
+              <w:top w:val="single" w:sz="4" w:space="0" w:color="auto"/>
+              <w:left w:val="single" w:sz="4" w:space="0" w:color="auto"/>
+              <w:bottom w:val="single" w:sz="4" w:space="0" w:color="auto"/>
+              <w:right w:val="single" w:sz="4" w:space="0" w:color="auto"/>
+            </w:tcBorders>
+            <w:shd w:val="clear" w:color="auto" w:fill="F2F2F2" w:themeFill="background1" w:themeFillShade="F2"/>
+          </w:tcPr>
+          <w:p>
+            <w:pPr>
+              <w:spacing w:line="240" w:lineRule="auto"/>
+            </w:pPr>
+            <w:r>
+              <w:t>Reworked the equator system to blend better with the surroundings, also removed a significant amount of the randomness of the system to provide a more consistently positive result.</w:t>
             </w:r>
           </w:p>
         </w:tc>

</xml_diff>

<commit_message>
Added progress report documents
</commit_message>
<xml_diff>
--- a/Documentation/ProjectTimeline.docx
+++ b/Documentation/ProjectTimeline.docx
@@ -998,7 +998,7 @@
               <w:bottom w:val="single" w:sz="4" w:space="0" w:color="auto"/>
               <w:right w:val="single" w:sz="4" w:space="0" w:color="auto"/>
             </w:tcBorders>
-            <w:shd w:val="clear" w:color="auto" w:fill="FFD966" w:themeFill="accent4" w:themeFillTint="99"/>
+            <w:shd w:val="clear" w:color="auto" w:fill="FFD966"/>
           </w:tcPr>
           <w:p>
             <w:pPr>
@@ -1491,6 +1491,94 @@
             </w:r>
             <w:r>
               <w:t>– including some basic threading incorporation to stop “not responding” issues when the program takes time to generate stages. As of yet this means that the software simply tells the user what stage they are on – but there may be merit to implementing a system to draw the map after each stage, though this could cause some slowdown issues.</w:t>
+            </w:r>
+          </w:p>
+        </w:tc>
+      </w:tr>
+      <w:tr>
+        <w:tc>
+          <w:tcPr>
+            <w:tcW w:w="682" w:type="pct"/>
+            <w:tcBorders>
+              <w:top w:val="single" w:sz="4" w:space="0" w:color="auto"/>
+              <w:left w:val="single" w:sz="4" w:space="0" w:color="auto"/>
+              <w:bottom w:val="single" w:sz="4" w:space="0" w:color="auto"/>
+              <w:right w:val="single" w:sz="4" w:space="0" w:color="auto"/>
+            </w:tcBorders>
+            <w:shd w:val="clear" w:color="auto" w:fill="FFF2CC" w:themeFill="accent4" w:themeFillTint="33"/>
+          </w:tcPr>
+          <w:p>
+            <w:pPr>
+              <w:spacing w:line="240" w:lineRule="auto"/>
+              <w:jc w:val="center"/>
+            </w:pPr>
+            <w:r>
+              <w:t>6/12/2021</w:t>
+            </w:r>
+          </w:p>
+        </w:tc>
+        <w:tc>
+          <w:tcPr>
+            <w:tcW w:w="487" w:type="pct"/>
+            <w:tcBorders>
+              <w:top w:val="single" w:sz="4" w:space="0" w:color="auto"/>
+              <w:left w:val="single" w:sz="4" w:space="0" w:color="auto"/>
+              <w:bottom w:val="single" w:sz="4" w:space="0" w:color="auto"/>
+              <w:right w:val="single" w:sz="4" w:space="0" w:color="auto"/>
+            </w:tcBorders>
+            <w:shd w:val="clear" w:color="auto" w:fill="E7E6E6" w:themeFill="background2"/>
+          </w:tcPr>
+          <w:p>
+            <w:pPr>
+              <w:spacing w:line="240" w:lineRule="auto"/>
+              <w:jc w:val="center"/>
+            </w:pPr>
+            <w:r>
+              <w:t>2 Hours 10 minutes</w:t>
+            </w:r>
+          </w:p>
+        </w:tc>
+        <w:tc>
+          <w:tcPr>
+            <w:tcW w:w="696" w:type="pct"/>
+            <w:tcBorders>
+              <w:top w:val="single" w:sz="4" w:space="0" w:color="auto"/>
+              <w:left w:val="single" w:sz="4" w:space="0" w:color="auto"/>
+              <w:bottom w:val="single" w:sz="4" w:space="0" w:color="auto"/>
+              <w:right w:val="single" w:sz="4" w:space="0" w:color="auto"/>
+            </w:tcBorders>
+            <w:shd w:val="clear" w:color="auto" w:fill="FFD966"/>
+          </w:tcPr>
+          <w:p>
+            <w:pPr>
+              <w:spacing w:line="240" w:lineRule="auto"/>
+              <w:jc w:val="center"/>
+            </w:pPr>
+            <w:r>
+              <w:t>Progress Report</w:t>
+            </w:r>
+          </w:p>
+        </w:tc>
+        <w:tc>
+          <w:tcPr>
+            <w:tcW w:w="3134" w:type="pct"/>
+            <w:tcBorders>
+              <w:top w:val="single" w:sz="4" w:space="0" w:color="auto"/>
+              <w:left w:val="single" w:sz="4" w:space="0" w:color="auto"/>
+              <w:bottom w:val="single" w:sz="4" w:space="0" w:color="auto"/>
+              <w:right w:val="single" w:sz="4" w:space="0" w:color="auto"/>
+            </w:tcBorders>
+            <w:shd w:val="clear" w:color="auto" w:fill="F2F2F2" w:themeFill="background1" w:themeFillShade="F2"/>
+          </w:tcPr>
+          <w:p>
+            <w:pPr>
+              <w:spacing w:line="240" w:lineRule="auto"/>
+            </w:pPr>
+            <w:r>
+              <w:t>Began the writeup of the progress report</w:t>
+            </w:r>
+            <w:r>
+              <w:t>, demonstrating what has been achieved and how the project is on track to meet its goals.</w:t>
             </w:r>
           </w:p>
         </w:tc>

</xml_diff>